<commit_message>
Changed likelihood in ex 5
</commit_message>
<xml_diff>
--- a/Documents/Uni/Programming/Machine Learning Tutorium/github Ordner/Exercises/4A/Exercise 4.docx
+++ b/Documents/Uni/Programming/Machine Learning Tutorium/github Ordner/Exercises/4A/Exercise 4.docx
@@ -15,8 +15,6 @@
         </w:rPr>
         <w:t>Exercise 4</w:t>
       </w:r>
-      <w:bookmarkStart w:id="0" w:name="_GoBack"/>
-      <w:bookmarkEnd w:id="0"/>
     </w:p>
     <w:p>
       <w:pPr>
@@ -3939,7 +3937,19 @@
               <w:rPr>
                 <w:rFonts w:eastAsiaTheme="minorEastAsia"/>
               </w:rPr>
-              <w:t xml:space="preserve">Using the Jacobian integral substitution, the area an infinitesimal </w:t>
+              <w:t xml:space="preserve">Using the Jacobian integral substitution, the area </w:t>
+            </w:r>
+            <w:r>
+              <w:rPr>
+                <w:rFonts w:eastAsiaTheme="minorEastAsia"/>
+              </w:rPr>
+              <w:t xml:space="preserve">of </w:t>
+            </w:r>
+            <w:r>
+              <w:rPr>
+                <w:rFonts w:eastAsiaTheme="minorEastAsia"/>
+              </w:rPr>
+              <w:t xml:space="preserve">an infinitesimal </w:t>
             </w:r>
             <m:oMath>
               <m:r>
@@ -5075,19 +5085,6 @@
               <w:rPr>
                 <w:rFonts w:eastAsiaTheme="minorEastAsia"/>
               </w:rPr>
-              <w:t xml:space="preserve">Let this be called </w:t>
-            </w:r>
-          </w:p>
-          <w:p>
-            <w:pPr>
-              <w:rPr>
-                <w:rFonts w:eastAsiaTheme="minorEastAsia"/>
-              </w:rPr>
-            </w:pPr>
-            <w:r>
-              <w:rPr>
-                <w:rFonts w:eastAsiaTheme="minorEastAsia"/>
-              </w:rPr>
               <w:t>Above can be seen here:</w:t>
             </w:r>
           </w:p>
@@ -5097,7 +5094,7 @@
                 <w:rFonts w:eastAsiaTheme="minorEastAsia"/>
               </w:rPr>
             </w:pPr>
-            <w:hyperlink r:id="rId8" w:history="1">
+            <w:hyperlink r:id="rId8" w:anchor="Spherical_coordinates" w:history="1">
               <w:r>
                 <w:rPr>
                   <w:rStyle w:val="Hyperlink"/>
@@ -6520,7 +6517,13 @@
                                           <w:rPr>
                                             <w:rFonts w:ascii="Cambria Math" w:eastAsia="Cambria Math" w:hAnsi="Cambria Math" w:cs="Cambria Math"/>
                                           </w:rPr>
-                                          <m:t>n-1</m:t>
+                                          <m:t>d</m:t>
+                                        </m:r>
+                                        <m:r>
+                                          <w:rPr>
+                                            <w:rFonts w:ascii="Cambria Math" w:eastAsia="Cambria Math" w:hAnsi="Cambria Math" w:cs="Cambria Math"/>
+                                          </w:rPr>
+                                          <m:t>-1</m:t>
                                         </m:r>
                                       </m:sup>
                                     </m:sSup>
@@ -6557,7 +6560,13 @@
                                               <w:rPr>
                                                 <w:rFonts w:ascii="Cambria Math" w:eastAsiaTheme="minorEastAsia" w:hAnsi="Cambria Math"/>
                                               </w:rPr>
-                                              <m:t>n-2</m:t>
+                                              <m:t>d</m:t>
+                                            </m:r>
+                                            <m:r>
+                                              <w:rPr>
+                                                <w:rFonts w:ascii="Cambria Math" w:eastAsiaTheme="minorEastAsia" w:hAnsi="Cambria Math"/>
+                                              </w:rPr>
+                                              <m:t>-2</m:t>
                                             </m:r>
                                           </m:sup>
                                         </m:sSup>
@@ -6636,7 +6645,13 @@
                                               <w:rPr>
                                                 <w:rFonts w:ascii="Cambria Math" w:eastAsiaTheme="minorEastAsia" w:hAnsi="Cambria Math"/>
                                               </w:rPr>
-                                              <m:t>n-3</m:t>
+                                              <m:t>d</m:t>
+                                            </m:r>
+                                            <m:r>
+                                              <w:rPr>
+                                                <w:rFonts w:ascii="Cambria Math" w:eastAsiaTheme="minorEastAsia" w:hAnsi="Cambria Math"/>
+                                              </w:rPr>
+                                              <m:t>-3</m:t>
                                             </m:r>
                                           </m:sup>
                                         </m:sSup>
@@ -6728,7 +6743,13 @@
                                                   <w:rPr>
                                                     <w:rFonts w:ascii="Cambria Math" w:eastAsiaTheme="minorEastAsia" w:hAnsi="Cambria Math"/>
                                                   </w:rPr>
-                                                  <m:t>n-2</m:t>
+                                                  <m:t>d</m:t>
+                                                </m:r>
+                                                <m:r>
+                                                  <w:rPr>
+                                                    <w:rFonts w:ascii="Cambria Math" w:eastAsiaTheme="minorEastAsia" w:hAnsi="Cambria Math"/>
+                                                  </w:rPr>
+                                                  <m:t>-2</m:t>
                                                 </m:r>
                                               </m:sub>
                                             </m:sSub>
@@ -6808,7 +6829,13 @@
                                           <w:rPr>
                                             <w:rFonts w:ascii="Cambria Math" w:eastAsiaTheme="minorEastAsia" w:hAnsi="Cambria Math"/>
                                           </w:rPr>
-                                          <m:t>n-1</m:t>
+                                          <m:t>d</m:t>
+                                        </m:r>
+                                        <m:r>
+                                          <w:rPr>
+                                            <w:rFonts w:ascii="Cambria Math" w:eastAsiaTheme="minorEastAsia" w:hAnsi="Cambria Math"/>
+                                          </w:rPr>
+                                          <m:t>-1</m:t>
                                         </m:r>
                                       </m:sub>
                                     </m:sSub>
@@ -7038,7 +7065,13 @@
                           <w:rPr>
                             <w:rFonts w:ascii="Cambria Math" w:eastAsia="Cambria Math" w:hAnsi="Cambria Math" w:cs="Cambria Math"/>
                           </w:rPr>
-                          <m:t>n-1</m:t>
+                          <m:t>d</m:t>
+                        </m:r>
+                        <m:r>
+                          <w:rPr>
+                            <w:rFonts w:ascii="Cambria Math" w:eastAsia="Cambria Math" w:hAnsi="Cambria Math" w:cs="Cambria Math"/>
+                          </w:rPr>
+                          <m:t>-1</m:t>
                         </m:r>
                       </m:sup>
                     </m:sSup>
@@ -7253,13 +7286,7 @@
                                   <w:rPr>
                                     <w:rFonts w:ascii="Cambria Math" w:eastAsiaTheme="minorEastAsia" w:hAnsi="Cambria Math"/>
                                   </w:rPr>
-                                  <m:t>∙1</m:t>
-                                </m:r>
-                                <m:r>
-                                  <w:rPr>
-                                    <w:rFonts w:ascii="Cambria Math" w:eastAsiaTheme="minorEastAsia" w:hAnsi="Cambria Math"/>
-                                  </w:rPr>
-                                  <m:t>, acc. to.</m:t>
+                                  <m:t>∙1, acc. to.</m:t>
                                 </m:r>
                                 <m:r>
                                   <w:rPr>
@@ -7484,7 +7511,13 @@
                           <w:rPr>
                             <w:rFonts w:ascii="Cambria Math" w:eastAsia="Cambria Math" w:hAnsi="Cambria Math" w:cs="Cambria Math"/>
                           </w:rPr>
-                          <m:t>n-1</m:t>
+                          <m:t>d</m:t>
+                        </m:r>
+                        <m:r>
+                          <w:rPr>
+                            <w:rFonts w:ascii="Cambria Math" w:eastAsia="Cambria Math" w:hAnsi="Cambria Math" w:cs="Cambria Math"/>
+                          </w:rPr>
+                          <m:t>-1</m:t>
                         </m:r>
                       </m:sup>
                     </m:sSup>
@@ -10403,7 +10436,6 @@
         <w:rPr>
           <w:rFonts w:eastAsiaTheme="minorEastAsia"/>
         </w:rPr>
-        <w:lastRenderedPageBreak/>
         <w:t xml:space="preserve">Setting zero and solving for </w:t>
       </w:r>
       <m:oMath>
@@ -10862,6 +10894,7 @@
         <w:rPr>
           <w:rFonts w:eastAsiaTheme="minorEastAsia"/>
         </w:rPr>
+        <w:lastRenderedPageBreak/>
         <w:t xml:space="preserve">As usual, </w:t>
       </w:r>
       <m:oMath>
@@ -11116,31 +11149,6 @@
         </w:rPr>
       </w:pPr>
     </w:p>
-    <w:p>
-      <w:pPr>
-        <w:rPr>
-          <w:rFonts w:eastAsiaTheme="minorEastAsia"/>
-        </w:rPr>
-      </w:pPr>
-      <w:r>
-        <w:rPr>
-          <w:rFonts w:eastAsiaTheme="minorEastAsia"/>
-        </w:rPr>
-        <w:t>Pictures</w:t>
-      </w:r>
-      <w:r>
-        <w:rPr>
-          <w:rFonts w:eastAsiaTheme="minorEastAsia"/>
-        </w:rPr>
-        <w:t xml:space="preserve"> from Python</w:t>
-      </w:r>
-      <w:r>
-        <w:rPr>
-          <w:rFonts w:eastAsiaTheme="minorEastAsia"/>
-        </w:rPr>
-        <w:t>:</w:t>
-      </w:r>
-    </w:p>
     <w:tbl>
       <w:tblPr>
         <w:tblStyle w:val="TableGrid"/>
@@ -11148,13 +11156,16 @@
         <w:tblLook w:val="04A0" w:firstRow="1" w:lastRow="0" w:firstColumn="1" w:lastColumn="0" w:noHBand="0" w:noVBand="1"/>
       </w:tblPr>
       <w:tblGrid>
-        <w:gridCol w:w="4683"/>
-        <w:gridCol w:w="4667"/>
+        <w:gridCol w:w="4675"/>
+        <w:gridCol w:w="4675"/>
       </w:tblGrid>
       <w:tr>
+        <w:trPr>
+          <w:trHeight w:val="2682"/>
+        </w:trPr>
         <w:tc>
           <w:tcPr>
-            <w:tcW w:w="4675" w:type="dxa"/>
+            <w:tcW w:w="3519" w:type="dxa"/>
           </w:tcPr>
           <w:p>
             <w:pPr>
@@ -11220,7 +11231,7 @@
         </w:tc>
         <w:tc>
           <w:tcPr>
-            <w:tcW w:w="4675" w:type="dxa"/>
+            <w:tcW w:w="3507" w:type="dxa"/>
           </w:tcPr>
           <w:p>
             <w:pPr>
@@ -11286,9 +11297,12 @@
         </w:tc>
       </w:tr>
       <w:tr>
+        <w:trPr>
+          <w:trHeight w:val="2880"/>
+        </w:trPr>
         <w:tc>
           <w:tcPr>
-            <w:tcW w:w="4675" w:type="dxa"/>
+            <w:tcW w:w="3519" w:type="dxa"/>
           </w:tcPr>
           <w:p>
             <w:pPr>
@@ -11361,7 +11375,7 @@
         </w:tc>
         <w:tc>
           <w:tcPr>
-            <w:tcW w:w="4675" w:type="dxa"/>
+            <w:tcW w:w="3507" w:type="dxa"/>
           </w:tcPr>
           <w:p>
             <w:pPr>
@@ -11434,9 +11448,12 @@
         </w:tc>
       </w:tr>
       <w:tr>
+        <w:trPr>
+          <w:trHeight w:val="1273"/>
+        </w:trPr>
         <w:tc>
           <w:tcPr>
-            <w:tcW w:w="4675" w:type="dxa"/>
+            <w:tcW w:w="3519" w:type="dxa"/>
           </w:tcPr>
           <w:p>
             <w:pPr>
@@ -11444,91 +11461,80 @@
                 <w:rFonts w:eastAsiaTheme="minorEastAsia"/>
               </w:rPr>
             </w:pPr>
-            <w:r>
-              <w:rPr>
-                <w:rFonts w:eastAsiaTheme="minorEastAsia"/>
-                <w:noProof/>
-              </w:rPr>
-              <w:lastRenderedPageBreak/>
-              <w:drawing>
-                <wp:inline distT="0" distB="0" distL="0" distR="0" wp14:anchorId="294D4D52" wp14:editId="0B8C40A6">
-                  <wp:extent cx="2926800" cy="2196000"/>
-                  <wp:effectExtent l="0" t="0" r="6985" b="0"/>
-                  <wp:docPr id="12" name="Picture 12"/>
-                  <wp:cNvGraphicFramePr>
-                    <a:graphicFrameLocks xmlns:a="http://schemas.openxmlformats.org/drawingml/2006/main" noChangeAspect="1"/>
-                  </wp:cNvGraphicFramePr>
-                  <a:graphic xmlns:a="http://schemas.openxmlformats.org/drawingml/2006/main">
-                    <a:graphicData uri="http://schemas.openxmlformats.org/drawingml/2006/picture">
-                      <pic:pic xmlns:pic="http://schemas.openxmlformats.org/drawingml/2006/picture">
-                        <pic:nvPicPr>
-                          <pic:cNvPr id="0" name="Picture 11"/>
-                          <pic:cNvPicPr>
-                            <a:picLocks noChangeAspect="1" noChangeArrowheads="1"/>
-                          </pic:cNvPicPr>
-                        </pic:nvPicPr>
-                        <pic:blipFill>
-                          <a:blip r:embed="rId14">
-                            <a:extLst>
-                              <a:ext uri="{28A0092B-C50C-407E-A947-70E740481C1C}">
-                                <a14:useLocalDpi xmlns:a14="http://schemas.microsoft.com/office/drawing/2010/main" val="0"/>
-                              </a:ext>
-                            </a:extLst>
-                          </a:blip>
-                          <a:srcRect/>
-                          <a:stretch>
-                            <a:fillRect/>
-                          </a:stretch>
-                        </pic:blipFill>
-                        <pic:spPr bwMode="auto">
-                          <a:xfrm>
-                            <a:off x="0" y="0"/>
-                            <a:ext cx="2926800" cy="2196000"/>
-                          </a:xfrm>
-                          <a:prstGeom prst="rect">
-                            <a:avLst/>
-                          </a:prstGeom>
-                          <a:noFill/>
-                          <a:ln>
-                            <a:noFill/>
-                          </a:ln>
-                        </pic:spPr>
-                      </pic:pic>
-                    </a:graphicData>
-                  </a:graphic>
-                </wp:inline>
-              </w:drawing>
-            </w:r>
+            <w:bookmarkStart w:id="0" w:name="_GoBack"/>
+            <w:bookmarkEnd w:id="0"/>
           </w:p>
         </w:tc>
         <w:tc>
           <w:tcPr>
-            <w:tcW w:w="4675" w:type="dxa"/>
+            <w:tcW w:w="3507" w:type="dxa"/>
           </w:tcPr>
           <w:p>
             <w:pPr>
+              <w:keepNext/>
+            </w:pPr>
+            <w:r>
+              <w:object w:dxaOrig="4230" w:dyaOrig="2790" w14:anchorId="67782C25">
+                <v:shapetype id="_x0000_t75" coordsize="21600,21600" o:spt="75" o:preferrelative="t" path="m@4@5l@4@11@9@11@9@5xe" filled="f" stroked="f">
+                  <v:stroke joinstyle="miter"/>
+                  <v:formulas>
+                    <v:f eqn="if lineDrawn pixelLineWidth 0"/>
+                    <v:f eqn="sum @0 1 0"/>
+                    <v:f eqn="sum 0 0 @1"/>
+                    <v:f eqn="prod @2 1 2"/>
+                    <v:f eqn="prod @3 21600 pixelWidth"/>
+                    <v:f eqn="prod @3 21600 pixelHeight"/>
+                    <v:f eqn="sum @0 0 1"/>
+                    <v:f eqn="prod @6 1 2"/>
+                    <v:f eqn="prod @7 21600 pixelWidth"/>
+                    <v:f eqn="sum @8 21600 0"/>
+                    <v:f eqn="prod @7 21600 pixelHeight"/>
+                    <v:f eqn="sum @10 21600 0"/>
+                  </v:formulas>
+                  <v:path o:extrusionok="f" gradientshapeok="t" o:connecttype="rect"/>
+                  <o:lock v:ext="edit" aspectratio="t"/>
+                </v:shapetype>
+                <v:shape id="_x0000_i1025" type="#_x0000_t75" style="width:211.7pt;height:139.7pt" o:ole="">
+                  <v:imagedata r:id="rId14" o:title=""/>
+                </v:shape>
+                <o:OLEObject Type="Embed" ProgID="PBrush" ShapeID="_x0000_i1025" DrawAspect="Content" ObjectID="_1604496756" r:id="rId15"/>
+              </w:object>
+            </w:r>
+          </w:p>
+          <w:p>
+            <w:pPr>
+              <w:pStyle w:val="Caption"/>
               <w:rPr>
                 <w:rFonts w:eastAsiaTheme="minorEastAsia"/>
               </w:rPr>
             </w:pPr>
+            <w:r>
+              <w:rPr>
+                <w:rFonts w:eastAsiaTheme="minorEastAsia"/>
+              </w:rPr>
+              <w:t>Our results coincide with this picture from the Bishop Book,</w:t>
+            </w:r>
+            <w:r>
+              <w:rPr>
+                <w:rFonts w:eastAsiaTheme="minorEastAsia"/>
+              </w:rPr>
+              <w:br/>
+              <w:t xml:space="preserve">showing that much regularization leads to a worse fit (higher bias) but less </w:t>
+            </w:r>
+            <w:proofErr w:type="spellStart"/>
+            <w:proofErr w:type="gramStart"/>
+            <w:r>
+              <w:rPr>
+                <w:rFonts w:eastAsiaTheme="minorEastAsia"/>
+              </w:rPr>
+              <w:t>variance.l</w:t>
+            </w:r>
+            <w:proofErr w:type="spellEnd"/>
+            <w:proofErr w:type="gramEnd"/>
           </w:p>
         </w:tc>
       </w:tr>
     </w:tbl>
-    <w:p>
-      <w:pPr>
-        <w:rPr>
-          <w:rFonts w:eastAsiaTheme="minorEastAsia"/>
-        </w:rPr>
-      </w:pPr>
-    </w:p>
-    <w:p>
-      <w:pPr>
-        <w:rPr>
-          <w:rFonts w:eastAsiaTheme="minorEastAsia"/>
-        </w:rPr>
-      </w:pPr>
-    </w:p>
     <w:p>
       <w:pPr>
         <w:rPr>
@@ -12856,7 +12862,7 @@
 </file>
 
 <file path=customXml/itemProps1.xml><?xml version="1.0" encoding="utf-8"?>
-<ds:datastoreItem xmlns:ds="http://schemas.openxmlformats.org/officeDocument/2006/customXml" ds:itemID="{B83A19DE-6393-4C0D-9321-2D6F6F5DDBD0}">
+<ds:datastoreItem xmlns:ds="http://schemas.openxmlformats.org/officeDocument/2006/customXml" ds:itemID="{46BBB710-73DB-45BD-808B-4E02E555119C}">
   <ds:schemaRefs>
     <ds:schemaRef ds:uri="http://schemas.openxmlformats.org/officeDocument/2006/bibliography"/>
   </ds:schemaRefs>

</xml_diff>